<commit_message>
AR (Project_Files) PR8 Done
</commit_message>
<xml_diff>
--- a/AR/PR7.docx
+++ b/AR/PR7.docx
@@ -2,6 +2,1245 @@
 <file path=word/document.xml><?xml version="1.0" encoding="utf-8"?>
 <w:document xmlns:wpc="http://schemas.microsoft.com/office/word/2010/wordprocessingCanvas" xmlns:cx="http://schemas.microsoft.com/office/drawing/2014/chartex" xmlns:cx1="http://schemas.microsoft.com/office/drawing/2015/9/8/chartex" xmlns:cx2="http://schemas.microsoft.com/office/drawing/2015/10/21/chartex" xmlns:cx3="http://schemas.microsoft.com/office/drawing/2016/5/9/chartex" xmlns:cx4="http://schemas.microsoft.com/office/drawing/2016/5/10/chartex" xmlns:cx5="http://schemas.microsoft.com/office/drawing/2016/5/11/chartex" xmlns:cx6="http://schemas.microsoft.com/office/drawing/2016/5/12/chartex" xmlns:cx7="http://schemas.microsoft.com/office/drawing/2016/5/13/chartex" xmlns:cx8="http://schemas.microsoft.com/office/drawing/2016/5/14/chartex" xmlns:mc="http://schemas.openxmlformats.org/markup-compatibility/2006" xmlns:aink="http://schemas.microsoft.com/office/drawing/2016/ink" xmlns:am3d="http://schemas.microsoft.com/office/drawing/2017/model3d" xmlns:o="urn:schemas-microsoft-com:office:office" xmlns:oel="http://schemas.microsoft.com/office/2019/extlst" xmlns:r="http://schemas.openxmlformats.org/officeDocument/2006/relationships" xmlns:m="http://schemas.openxmlformats.org/officeDocument/2006/math" xmlns:v="urn:schemas-microsoft-com:vml" xmlns:wp14="http://schemas.microsoft.com/office/word/2010/wordprocessingDrawing" xmlns:wp="http://schemas.openxmlformats.org/drawingml/2006/wordprocessingDrawing" xmlns:w10="urn:schemas-microsoft-com:office:word" xmlns:w="http://schemas.openxmlformats.org/wordprocessingml/2006/main" xmlns:w14="http://schemas.microsoft.com/office/word/2010/wordml" xmlns:w15="http://schemas.microsoft.com/office/word/2012/wordml" xmlns:w16cex="http://schemas.microsoft.com/office/word/2018/wordml/cex" xmlns:w16cid="http://schemas.microsoft.com/office/word/2016/wordml/cid" xmlns:w16="http://schemas.microsoft.com/office/word/2018/wordml" xmlns:w16du="http://schemas.microsoft.com/office/word/2023/wordml/word16du" xmlns:w16sdtdh="http://schemas.microsoft.com/office/word/2020/wordml/sdtdatahash" xmlns:w16sdtfl="http://schemas.microsoft.com/office/word/2024/wordml/sdtformatlock" xmlns:w16se="http://schemas.microsoft.com/office/word/2015/wordml/symex" xmlns:wpg="http://schemas.microsoft.com/office/word/2010/wordprocessingGroup" xmlns:wpi="http://schemas.microsoft.com/office/word/2010/wordprocessingInk" xmlns:wne="http://schemas.microsoft.com/office/word/2006/wordml" xmlns:wps="http://schemas.microsoft.com/office/word/2010/wordprocessingShape" mc:Ignorable="w14 w15 w16se w16cid w16 w16cex w16sdtdh w16sdtfl w16du wp14">
   <w:body>
+    <w:tbl>
+      <w:tblPr>
+        <w:tblW w:w="0" w:type="auto"/>
+        <w:jc w:val="center"/>
+        <w:tblCellMar>
+          <w:top w:w="15" w:type="dxa"/>
+          <w:left w:w="15" w:type="dxa"/>
+          <w:bottom w:w="15" w:type="dxa"/>
+          <w:right w:w="15" w:type="dxa"/>
+        </w:tblCellMar>
+        <w:tblLook w:val="04A0" w:firstRow="1" w:lastRow="0" w:firstColumn="1" w:lastColumn="0" w:noHBand="0" w:noVBand="1"/>
+      </w:tblPr>
+      <w:tblGrid>
+        <w:gridCol w:w="9355"/>
+      </w:tblGrid>
+      <w:tr>
+        <w:trPr>
+          <w:trHeight w:val="1662"/>
+          <w:jc w:val="center"/>
+        </w:trPr>
+        <w:tc>
+          <w:tcPr>
+            <w:tcW w:w="0" w:type="auto"/>
+            <w:tcMar>
+              <w:top w:w="80" w:type="dxa"/>
+              <w:left w:w="80" w:type="dxa"/>
+              <w:bottom w:w="80" w:type="dxa"/>
+              <w:right w:w="80" w:type="dxa"/>
+            </w:tcMar>
+            <w:hideMark/>
+          </w:tcPr>
+          <w:p>
+            <w:pPr>
+              <w:spacing w:after="0" w:line="240" w:lineRule="auto"/>
+              <w:jc w:val="center"/>
+              <w:rPr>
+                <w:rFonts w:ascii="Times New Roman" w:eastAsia="Times New Roman" w:hAnsi="Times New Roman" w:cs="Times New Roman"/>
+                <w:sz w:val="24"/>
+                <w:szCs w:val="24"/>
+                <w:lang w:eastAsia="ru-RU"/>
+              </w:rPr>
+            </w:pPr>
+            <w:r>
+              <w:rPr>
+                <w:rFonts w:ascii="Times New Roman" w:eastAsia="Times New Roman" w:hAnsi="Times New Roman" w:cs="Times New Roman"/>
+                <w:noProof/>
+                <w:color w:val="000000"/>
+                <w:bdr w:val="none" w:sz="0" w:space="0" w:color="auto" w:frame="1"/>
+                <w:lang w:eastAsia="ru-RU"/>
+              </w:rPr>
+              <w:drawing>
+                <wp:inline distT="0" distB="0" distL="0" distR="0" wp14:anchorId="0EC87C6B" wp14:editId="3C59C20E">
+                  <wp:extent cx="895350" cy="1009650"/>
+                  <wp:effectExtent l="0" t="0" r="0" b="0"/>
+                  <wp:docPr id="6" name="Рисунок 6"/>
+                  <wp:cNvGraphicFramePr>
+                    <a:graphicFrameLocks xmlns:a="http://schemas.openxmlformats.org/drawingml/2006/main" noChangeAspect="1"/>
+                  </wp:cNvGraphicFramePr>
+                  <a:graphic xmlns:a="http://schemas.openxmlformats.org/drawingml/2006/main">
+                    <a:graphicData uri="http://schemas.openxmlformats.org/drawingml/2006/picture">
+                      <pic:pic xmlns:pic="http://schemas.openxmlformats.org/drawingml/2006/picture">
+                        <pic:nvPicPr>
+                          <pic:cNvPr id="0" name="Picture 6"/>
+                          <pic:cNvPicPr>
+                            <a:picLocks noChangeAspect="1" noChangeArrowheads="1"/>
+                          </pic:cNvPicPr>
+                        </pic:nvPicPr>
+                        <pic:blipFill>
+                          <a:blip r:embed="rId5" cstate="print">
+                            <a:extLst>
+                              <a:ext uri="{28A0092B-C50C-407E-A947-70E740481C1C}">
+                                <a14:useLocalDpi xmlns:a14="http://schemas.microsoft.com/office/drawing/2010/main" val="0"/>
+                              </a:ext>
+                            </a:extLst>
+                          </a:blip>
+                          <a:srcRect/>
+                          <a:stretch>
+                            <a:fillRect/>
+                          </a:stretch>
+                        </pic:blipFill>
+                        <pic:spPr bwMode="auto">
+                          <a:xfrm>
+                            <a:off x="0" y="0"/>
+                            <a:ext cx="895350" cy="1009650"/>
+                          </a:xfrm>
+                          <a:prstGeom prst="rect">
+                            <a:avLst/>
+                          </a:prstGeom>
+                          <a:noFill/>
+                          <a:ln>
+                            <a:noFill/>
+                          </a:ln>
+                        </pic:spPr>
+                      </pic:pic>
+                    </a:graphicData>
+                  </a:graphic>
+                </wp:inline>
+              </w:drawing>
+            </w:r>
+          </w:p>
+        </w:tc>
+      </w:tr>
+      <w:tr>
+        <w:trPr>
+          <w:trHeight w:val="328"/>
+          <w:jc w:val="center"/>
+        </w:trPr>
+        <w:tc>
+          <w:tcPr>
+            <w:tcW w:w="0" w:type="auto"/>
+            <w:tcMar>
+              <w:top w:w="80" w:type="dxa"/>
+              <w:left w:w="80" w:type="dxa"/>
+              <w:bottom w:w="80" w:type="dxa"/>
+              <w:right w:w="80" w:type="dxa"/>
+            </w:tcMar>
+            <w:hideMark/>
+          </w:tcPr>
+          <w:p>
+            <w:pPr>
+              <w:spacing w:after="0" w:line="240" w:lineRule="auto"/>
+              <w:jc w:val="center"/>
+              <w:rPr>
+                <w:rFonts w:ascii="Times New Roman" w:eastAsia="Times New Roman" w:hAnsi="Times New Roman" w:cs="Times New Roman"/>
+                <w:sz w:val="24"/>
+                <w:szCs w:val="24"/>
+                <w:lang w:eastAsia="ru-RU"/>
+              </w:rPr>
+            </w:pPr>
+            <w:r>
+              <w:rPr>
+                <w:rFonts w:ascii="Times New Roman" w:eastAsia="Times New Roman" w:hAnsi="Times New Roman" w:cs="Times New Roman"/>
+                <w:smallCaps/>
+                <w:color w:val="000000"/>
+                <w:sz w:val="28"/>
+                <w:szCs w:val="28"/>
+                <w:lang w:eastAsia="ru-RU"/>
+              </w:rPr>
+              <w:t>МИНОБРНАУКИ РОССИИ</w:t>
+            </w:r>
+          </w:p>
+        </w:tc>
+      </w:tr>
+      <w:tr>
+        <w:trPr>
+          <w:trHeight w:val="1283"/>
+          <w:jc w:val="center"/>
+        </w:trPr>
+        <w:tc>
+          <w:tcPr>
+            <w:tcW w:w="0" w:type="auto"/>
+            <w:tcBorders>
+              <w:bottom w:val="single" w:sz="4" w:space="0" w:color="000000"/>
+            </w:tcBorders>
+            <w:tcMar>
+              <w:top w:w="80" w:type="dxa"/>
+              <w:left w:w="80" w:type="dxa"/>
+              <w:bottom w:w="80" w:type="dxa"/>
+              <w:right w:w="80" w:type="dxa"/>
+            </w:tcMar>
+            <w:hideMark/>
+          </w:tcPr>
+          <w:p>
+            <w:pPr>
+              <w:spacing w:after="0" w:line="240" w:lineRule="auto"/>
+              <w:jc w:val="center"/>
+              <w:outlineLvl w:val="0"/>
+              <w:rPr>
+                <w:rFonts w:ascii="Times New Roman" w:eastAsia="Times New Roman" w:hAnsi="Times New Roman" w:cs="Times New Roman"/>
+                <w:b/>
+                <w:bCs/>
+                <w:kern w:val="36"/>
+                <w:sz w:val="48"/>
+                <w:szCs w:val="48"/>
+                <w:lang w:eastAsia="ru-RU"/>
+              </w:rPr>
+            </w:pPr>
+            <w:r>
+              <w:rPr>
+                <w:rFonts w:ascii="Times New Roman" w:eastAsia="Times New Roman" w:hAnsi="Times New Roman" w:cs="Times New Roman"/>
+                <w:color w:val="000000"/>
+                <w:kern w:val="36"/>
+                <w:sz w:val="28"/>
+                <w:szCs w:val="28"/>
+                <w:lang w:eastAsia="ru-RU"/>
+              </w:rPr>
+              <w:t>Федеральное государственное бюджетное образовательное учреждение высшего образования</w:t>
+            </w:r>
+          </w:p>
+          <w:p>
+            <w:pPr>
+              <w:spacing w:after="0" w:line="240" w:lineRule="auto"/>
+              <w:jc w:val="center"/>
+              <w:outlineLvl w:val="0"/>
+              <w:rPr>
+                <w:rFonts w:ascii="Times New Roman" w:eastAsia="Times New Roman" w:hAnsi="Times New Roman" w:cs="Times New Roman"/>
+                <w:b/>
+                <w:bCs/>
+                <w:kern w:val="36"/>
+                <w:sz w:val="48"/>
+                <w:szCs w:val="48"/>
+                <w:lang w:eastAsia="ru-RU"/>
+              </w:rPr>
+            </w:pPr>
+            <w:r>
+              <w:rPr>
+                <w:rFonts w:ascii="Times New Roman" w:eastAsia="Times New Roman" w:hAnsi="Times New Roman" w:cs="Times New Roman"/>
+                <w:b/>
+                <w:bCs/>
+                <w:color w:val="000000"/>
+                <w:kern w:val="36"/>
+                <w:sz w:val="28"/>
+                <w:szCs w:val="28"/>
+                <w:lang w:eastAsia="ru-RU"/>
+              </w:rPr>
+              <w:t xml:space="preserve">«МИРЭА </w:t>
+            </w:r>
+            <w:r>
+              <w:rPr>
+                <w:rFonts w:ascii="Times New Roman" w:eastAsia="Times New Roman" w:hAnsi="Times New Roman" w:cs="Times New Roman"/>
+                <w:color w:val="000000"/>
+                <w:kern w:val="36"/>
+                <w:sz w:val="28"/>
+                <w:szCs w:val="28"/>
+                <w:lang w:eastAsia="ru-RU"/>
+              </w:rPr>
+              <w:t xml:space="preserve">- </w:t>
+            </w:r>
+            <w:r>
+              <w:rPr>
+                <w:rFonts w:ascii="Times New Roman" w:eastAsia="Times New Roman" w:hAnsi="Times New Roman" w:cs="Times New Roman"/>
+                <w:b/>
+                <w:bCs/>
+                <w:color w:val="000000"/>
+                <w:kern w:val="36"/>
+                <w:sz w:val="28"/>
+                <w:szCs w:val="28"/>
+                <w:lang w:eastAsia="ru-RU"/>
+              </w:rPr>
+              <w:t>Российский технологический университет»</w:t>
+            </w:r>
+          </w:p>
+          <w:p>
+            <w:pPr>
+              <w:spacing w:after="0" w:line="240" w:lineRule="auto"/>
+              <w:jc w:val="center"/>
+              <w:outlineLvl w:val="0"/>
+              <w:rPr>
+                <w:rFonts w:ascii="Times New Roman" w:eastAsia="Times New Roman" w:hAnsi="Times New Roman" w:cs="Times New Roman"/>
+                <w:b/>
+                <w:bCs/>
+                <w:kern w:val="36"/>
+                <w:sz w:val="48"/>
+                <w:szCs w:val="48"/>
+                <w:lang w:eastAsia="ru-RU"/>
+              </w:rPr>
+            </w:pPr>
+            <w:r>
+              <w:rPr>
+                <w:rFonts w:ascii="Times New Roman" w:eastAsia="Times New Roman" w:hAnsi="Times New Roman" w:cs="Times New Roman"/>
+                <w:b/>
+                <w:bCs/>
+                <w:color w:val="000000"/>
+                <w:kern w:val="36"/>
+                <w:sz w:val="28"/>
+                <w:szCs w:val="28"/>
+                <w:lang w:eastAsia="ru-RU"/>
+              </w:rPr>
+              <w:t>РТУ МИРЭА</w:t>
+            </w:r>
+          </w:p>
+        </w:tc>
+      </w:tr>
+    </w:tbl>
+    <w:p>
+      <w:pPr>
+        <w:spacing w:after="0" w:line="240" w:lineRule="auto"/>
+        <w:rPr>
+          <w:rFonts w:ascii="Times New Roman" w:eastAsia="Times New Roman" w:hAnsi="Times New Roman" w:cs="Times New Roman"/>
+          <w:sz w:val="24"/>
+          <w:szCs w:val="24"/>
+          <w:lang w:eastAsia="ru-RU"/>
+        </w:rPr>
+      </w:pPr>
+    </w:p>
+    <w:p>
+      <w:pPr>
+        <w:spacing w:after="0" w:line="240" w:lineRule="auto"/>
+        <w:jc w:val="center"/>
+        <w:rPr>
+          <w:rFonts w:ascii="Times New Roman" w:eastAsia="Times New Roman" w:hAnsi="Times New Roman" w:cs="Times New Roman"/>
+          <w:sz w:val="24"/>
+          <w:szCs w:val="24"/>
+          <w:lang w:eastAsia="ru-RU"/>
+        </w:rPr>
+      </w:pPr>
+      <w:r>
+        <w:rPr>
+          <w:rFonts w:ascii="Times New Roman" w:eastAsia="Times New Roman" w:hAnsi="Times New Roman" w:cs="Times New Roman"/>
+          <w:color w:val="000000"/>
+          <w:sz w:val="28"/>
+          <w:szCs w:val="28"/>
+          <w:lang w:eastAsia="ru-RU"/>
+        </w:rPr>
+        <w:t>Институт информационных технологий (ИТ)</w:t>
+      </w:r>
+    </w:p>
+    <w:p>
+      <w:pPr>
+        <w:shd w:val="clear" w:color="auto" w:fill="FFFFFF"/>
+        <w:spacing w:after="0" w:line="240" w:lineRule="auto"/>
+        <w:jc w:val="center"/>
+        <w:rPr>
+          <w:rFonts w:ascii="Times New Roman" w:eastAsia="Times New Roman" w:hAnsi="Times New Roman" w:cs="Times New Roman"/>
+          <w:sz w:val="24"/>
+          <w:szCs w:val="24"/>
+          <w:lang w:eastAsia="ru-RU"/>
+        </w:rPr>
+      </w:pPr>
+      <w:r>
+        <w:rPr>
+          <w:rFonts w:ascii="Times New Roman" w:eastAsia="Times New Roman" w:hAnsi="Times New Roman" w:cs="Times New Roman"/>
+          <w:color w:val="000000"/>
+          <w:sz w:val="28"/>
+          <w:szCs w:val="28"/>
+          <w:lang w:eastAsia="ru-RU"/>
+        </w:rPr>
+        <w:t>Кафедра инструментального и прикладного программного обеспечения (ИППО)</w:t>
+      </w:r>
+    </w:p>
+    <w:p>
+      <w:pPr>
+        <w:shd w:val="clear" w:color="auto" w:fill="FFFFFF"/>
+        <w:spacing w:after="0" w:line="240" w:lineRule="auto"/>
+        <w:jc w:val="center"/>
+        <w:rPr>
+          <w:rFonts w:ascii="Times New Roman" w:eastAsia="Times New Roman" w:hAnsi="Times New Roman" w:cs="Times New Roman"/>
+          <w:sz w:val="24"/>
+          <w:szCs w:val="24"/>
+          <w:lang w:eastAsia="ru-RU"/>
+        </w:rPr>
+      </w:pPr>
+    </w:p>
+    <w:p>
+      <w:pPr>
+        <w:shd w:val="clear" w:color="auto" w:fill="FFFFFF"/>
+        <w:spacing w:after="0" w:line="240" w:lineRule="auto"/>
+        <w:jc w:val="center"/>
+        <w:rPr>
+          <w:rFonts w:ascii="Times New Roman" w:eastAsia="Times New Roman" w:hAnsi="Times New Roman" w:cs="Times New Roman"/>
+          <w:sz w:val="24"/>
+          <w:szCs w:val="24"/>
+          <w:lang w:eastAsia="ru-RU"/>
+        </w:rPr>
+      </w:pPr>
+    </w:p>
+    <w:p>
+      <w:pPr>
+        <w:shd w:val="clear" w:color="auto" w:fill="FFFFFF"/>
+        <w:spacing w:after="0" w:line="240" w:lineRule="auto"/>
+        <w:jc w:val="center"/>
+        <w:rPr>
+          <w:rFonts w:ascii="Times New Roman" w:eastAsia="Times New Roman" w:hAnsi="Times New Roman" w:cs="Times New Roman"/>
+          <w:sz w:val="24"/>
+          <w:szCs w:val="24"/>
+          <w:lang w:eastAsia="ru-RU"/>
+        </w:rPr>
+      </w:pPr>
+    </w:p>
+    <w:tbl>
+      <w:tblPr>
+        <w:tblW w:w="0" w:type="auto"/>
+        <w:jc w:val="center"/>
+        <w:tblCellMar>
+          <w:top w:w="15" w:type="dxa"/>
+          <w:left w:w="15" w:type="dxa"/>
+          <w:bottom w:w="15" w:type="dxa"/>
+          <w:right w:w="15" w:type="dxa"/>
+        </w:tblCellMar>
+        <w:tblLook w:val="04A0" w:firstRow="1" w:lastRow="0" w:firstColumn="1" w:lastColumn="0" w:noHBand="0" w:noVBand="1"/>
+      </w:tblPr>
+      <w:tblGrid>
+        <w:gridCol w:w="6267"/>
+        <w:gridCol w:w="3041"/>
+        <w:gridCol w:w="47"/>
+      </w:tblGrid>
+      <w:tr>
+        <w:trPr>
+          <w:trHeight w:val="328"/>
+          <w:jc w:val="center"/>
+        </w:trPr>
+        <w:tc>
+          <w:tcPr>
+            <w:tcW w:w="0" w:type="auto"/>
+            <w:gridSpan w:val="3"/>
+            <w:tcMar>
+              <w:top w:w="80" w:type="dxa"/>
+              <w:left w:w="80" w:type="dxa"/>
+              <w:bottom w:w="80" w:type="dxa"/>
+              <w:right w:w="80" w:type="dxa"/>
+            </w:tcMar>
+            <w:hideMark/>
+          </w:tcPr>
+          <w:p>
+            <w:pPr>
+              <w:shd w:val="clear" w:color="auto" w:fill="FFFFFF"/>
+              <w:spacing w:after="0" w:line="240" w:lineRule="auto"/>
+              <w:jc w:val="center"/>
+              <w:rPr>
+                <w:rFonts w:ascii="Times New Roman" w:eastAsia="Times New Roman" w:hAnsi="Times New Roman" w:cs="Times New Roman"/>
+                <w:sz w:val="24"/>
+                <w:szCs w:val="24"/>
+                <w:lang w:val="en-US" w:eastAsia="ru-RU"/>
+              </w:rPr>
+            </w:pPr>
+            <w:r>
+              <w:rPr>
+                <w:rFonts w:ascii="Times New Roman" w:eastAsia="Times New Roman" w:hAnsi="Times New Roman" w:cs="Times New Roman"/>
+                <w:b/>
+                <w:bCs/>
+                <w:color w:val="000000"/>
+                <w:sz w:val="28"/>
+                <w:szCs w:val="28"/>
+                <w:lang w:eastAsia="ru-RU"/>
+              </w:rPr>
+              <w:t>ОТЧЕТ ПО ПРАКТИЧЕСКОЙ РАБОТЕ №</w:t>
+            </w:r>
+            <w:r>
+              <w:rPr>
+                <w:rFonts w:ascii="Times New Roman" w:eastAsia="Times New Roman" w:hAnsi="Times New Roman" w:cs="Times New Roman"/>
+                <w:b/>
+                <w:bCs/>
+                <w:color w:val="000000"/>
+                <w:sz w:val="28"/>
+                <w:szCs w:val="28"/>
+                <w:lang w:eastAsia="ru-RU"/>
+              </w:rPr>
+              <w:t>7</w:t>
+            </w:r>
+          </w:p>
+        </w:tc>
+      </w:tr>
+      <w:tr>
+        <w:trPr>
+          <w:trHeight w:val="328"/>
+          <w:jc w:val="center"/>
+        </w:trPr>
+        <w:tc>
+          <w:tcPr>
+            <w:tcW w:w="0" w:type="auto"/>
+            <w:gridSpan w:val="3"/>
+            <w:tcMar>
+              <w:top w:w="80" w:type="dxa"/>
+              <w:left w:w="80" w:type="dxa"/>
+              <w:bottom w:w="80" w:type="dxa"/>
+              <w:right w:w="80" w:type="dxa"/>
+            </w:tcMar>
+            <w:hideMark/>
+          </w:tcPr>
+          <w:p>
+            <w:pPr>
+              <w:shd w:val="clear" w:color="auto" w:fill="FFFFFF"/>
+              <w:spacing w:after="0" w:line="240" w:lineRule="auto"/>
+              <w:jc w:val="center"/>
+              <w:rPr>
+                <w:rFonts w:ascii="Times New Roman" w:eastAsia="Times New Roman" w:hAnsi="Times New Roman" w:cs="Times New Roman"/>
+                <w:sz w:val="24"/>
+                <w:szCs w:val="24"/>
+                <w:lang w:eastAsia="ru-RU"/>
+              </w:rPr>
+            </w:pPr>
+            <w:r>
+              <w:rPr>
+                <w:rFonts w:ascii="Times New Roman" w:eastAsia="Times New Roman" w:hAnsi="Times New Roman" w:cs="Times New Roman"/>
+                <w:b/>
+                <w:bCs/>
+                <w:color w:val="000000"/>
+                <w:sz w:val="28"/>
+                <w:szCs w:val="28"/>
+                <w:lang w:eastAsia="ru-RU"/>
+              </w:rPr>
+              <w:t>по дисциплине</w:t>
+            </w:r>
+          </w:p>
+        </w:tc>
+      </w:tr>
+      <w:tr>
+        <w:trPr>
+          <w:trHeight w:val="1245"/>
+          <w:jc w:val="center"/>
+        </w:trPr>
+        <w:tc>
+          <w:tcPr>
+            <w:tcW w:w="0" w:type="auto"/>
+            <w:gridSpan w:val="3"/>
+            <w:tcMar>
+              <w:top w:w="80" w:type="dxa"/>
+              <w:left w:w="80" w:type="dxa"/>
+              <w:bottom w:w="80" w:type="dxa"/>
+              <w:right w:w="80" w:type="dxa"/>
+            </w:tcMar>
+            <w:hideMark/>
+          </w:tcPr>
+          <w:p>
+            <w:pPr>
+              <w:shd w:val="clear" w:color="auto" w:fill="FFFFFF"/>
+              <w:spacing w:after="0" w:line="240" w:lineRule="auto"/>
+              <w:jc w:val="center"/>
+              <w:rPr>
+                <w:rFonts w:ascii="Times New Roman" w:eastAsia="Times New Roman" w:hAnsi="Times New Roman" w:cs="Times New Roman"/>
+                <w:sz w:val="24"/>
+                <w:szCs w:val="24"/>
+                <w:lang w:eastAsia="ru-RU"/>
+              </w:rPr>
+            </w:pPr>
+            <w:r>
+              <w:rPr>
+                <w:rFonts w:ascii="Times New Roman" w:eastAsia="Times New Roman" w:hAnsi="Times New Roman" w:cs="Times New Roman"/>
+                <w:color w:val="000000"/>
+                <w:sz w:val="28"/>
+                <w:szCs w:val="28"/>
+                <w:lang w:eastAsia="ru-RU"/>
+              </w:rPr>
+              <w:t>«Разработка игровых и мультимедийных приложений расширенной реальности»</w:t>
+            </w:r>
+          </w:p>
+          <w:p>
+            <w:pPr>
+              <w:shd w:val="clear" w:color="auto" w:fill="FFFFFF"/>
+              <w:spacing w:after="0" w:line="240" w:lineRule="auto"/>
+              <w:rPr>
+                <w:rFonts w:ascii="Times New Roman" w:eastAsia="Times New Roman" w:hAnsi="Times New Roman" w:cs="Times New Roman"/>
+                <w:sz w:val="24"/>
+                <w:szCs w:val="24"/>
+                <w:lang w:eastAsia="ru-RU"/>
+              </w:rPr>
+            </w:pPr>
+          </w:p>
+          <w:p>
+            <w:pPr>
+              <w:shd w:val="clear" w:color="auto" w:fill="FFFFFF"/>
+              <w:spacing w:after="0" w:line="240" w:lineRule="auto"/>
+              <w:rPr>
+                <w:rFonts w:ascii="Times New Roman" w:eastAsia="Times New Roman" w:hAnsi="Times New Roman" w:cs="Times New Roman"/>
+                <w:sz w:val="24"/>
+                <w:szCs w:val="24"/>
+                <w:lang w:eastAsia="ru-RU"/>
+              </w:rPr>
+            </w:pPr>
+          </w:p>
+          <w:p>
+            <w:pPr>
+              <w:shd w:val="clear" w:color="auto" w:fill="FFFFFF"/>
+              <w:spacing w:after="0" w:line="240" w:lineRule="auto"/>
+              <w:rPr>
+                <w:rFonts w:ascii="Times New Roman" w:eastAsia="Times New Roman" w:hAnsi="Times New Roman" w:cs="Times New Roman"/>
+                <w:sz w:val="24"/>
+                <w:szCs w:val="24"/>
+                <w:lang w:eastAsia="ru-RU"/>
+              </w:rPr>
+            </w:pPr>
+          </w:p>
+          <w:p>
+            <w:pPr>
+              <w:shd w:val="clear" w:color="auto" w:fill="FFFFFF"/>
+              <w:spacing w:after="0" w:line="240" w:lineRule="auto"/>
+              <w:jc w:val="center"/>
+              <w:rPr>
+                <w:rFonts w:ascii="Times New Roman" w:eastAsia="Times New Roman" w:hAnsi="Times New Roman" w:cs="Times New Roman"/>
+                <w:sz w:val="24"/>
+                <w:szCs w:val="24"/>
+                <w:lang w:eastAsia="ru-RU"/>
+              </w:rPr>
+            </w:pPr>
+          </w:p>
+        </w:tc>
+      </w:tr>
+      <w:tr>
+        <w:trPr>
+          <w:trHeight w:val="328"/>
+          <w:jc w:val="center"/>
+        </w:trPr>
+        <w:tc>
+          <w:tcPr>
+            <w:tcW w:w="0" w:type="auto"/>
+            <w:tcMar>
+              <w:top w:w="80" w:type="dxa"/>
+              <w:left w:w="80" w:type="dxa"/>
+              <w:bottom w:w="80" w:type="dxa"/>
+              <w:right w:w="80" w:type="dxa"/>
+            </w:tcMar>
+            <w:hideMark/>
+          </w:tcPr>
+          <w:p>
+            <w:pPr>
+              <w:spacing w:after="0" w:line="240" w:lineRule="auto"/>
+              <w:ind w:left="-84"/>
+              <w:rPr>
+                <w:rFonts w:ascii="Times New Roman" w:eastAsia="Times New Roman" w:hAnsi="Times New Roman" w:cs="Times New Roman"/>
+                <w:sz w:val="24"/>
+                <w:szCs w:val="24"/>
+                <w:lang w:eastAsia="ru-RU"/>
+              </w:rPr>
+            </w:pPr>
+            <w:r>
+              <w:rPr>
+                <w:rFonts w:ascii="Times New Roman" w:eastAsia="Times New Roman" w:hAnsi="Times New Roman" w:cs="Times New Roman"/>
+                <w:color w:val="000000"/>
+                <w:sz w:val="28"/>
+                <w:szCs w:val="28"/>
+                <w:lang w:eastAsia="ru-RU"/>
+              </w:rPr>
+              <w:t>Выполнил: студент группы ИКБО-33-22</w:t>
+            </w:r>
+          </w:p>
+        </w:tc>
+        <w:tc>
+          <w:tcPr>
+            <w:tcW w:w="0" w:type="auto"/>
+            <w:tcMar>
+              <w:top w:w="80" w:type="dxa"/>
+              <w:left w:w="80" w:type="dxa"/>
+              <w:bottom w:w="80" w:type="dxa"/>
+              <w:right w:w="80" w:type="dxa"/>
+            </w:tcMar>
+            <w:hideMark/>
+          </w:tcPr>
+          <w:p>
+            <w:pPr>
+              <w:shd w:val="clear" w:color="auto" w:fill="FFFFFF"/>
+              <w:spacing w:after="0" w:line="240" w:lineRule="auto"/>
+              <w:ind w:left="-84" w:right="-80"/>
+              <w:jc w:val="right"/>
+              <w:rPr>
+                <w:rFonts w:ascii="Times New Roman" w:eastAsia="Times New Roman" w:hAnsi="Times New Roman" w:cs="Times New Roman"/>
+                <w:sz w:val="24"/>
+                <w:szCs w:val="24"/>
+                <w:lang w:eastAsia="ru-RU"/>
+              </w:rPr>
+            </w:pPr>
+            <w:r>
+              <w:rPr>
+                <w:rFonts w:ascii="Times New Roman" w:eastAsia="Times New Roman" w:hAnsi="Times New Roman" w:cs="Times New Roman"/>
+                <w:color w:val="000000"/>
+                <w:sz w:val="28"/>
+                <w:szCs w:val="28"/>
+                <w:lang w:eastAsia="ru-RU"/>
+              </w:rPr>
+              <w:t>Шило Ю. С.</w:t>
+            </w:r>
+          </w:p>
+        </w:tc>
+        <w:tc>
+          <w:tcPr>
+            <w:tcW w:w="0" w:type="auto"/>
+            <w:vAlign w:val="center"/>
+            <w:hideMark/>
+          </w:tcPr>
+          <w:p>
+            <w:pPr>
+              <w:spacing w:after="0" w:line="240" w:lineRule="auto"/>
+              <w:rPr>
+                <w:rFonts w:ascii="Times New Roman" w:eastAsia="Times New Roman" w:hAnsi="Times New Roman" w:cs="Times New Roman"/>
+                <w:sz w:val="20"/>
+                <w:szCs w:val="20"/>
+                <w:lang w:eastAsia="ru-RU"/>
+              </w:rPr>
+            </w:pPr>
+          </w:p>
+        </w:tc>
+      </w:tr>
+      <w:tr>
+        <w:trPr>
+          <w:trHeight w:val="328"/>
+          <w:jc w:val="center"/>
+        </w:trPr>
+        <w:tc>
+          <w:tcPr>
+            <w:tcW w:w="0" w:type="auto"/>
+            <w:tcMar>
+              <w:top w:w="80" w:type="dxa"/>
+              <w:left w:w="80" w:type="dxa"/>
+              <w:bottom w:w="80" w:type="dxa"/>
+              <w:right w:w="80" w:type="dxa"/>
+            </w:tcMar>
+            <w:hideMark/>
+          </w:tcPr>
+          <w:p>
+            <w:pPr>
+              <w:spacing w:after="0" w:line="240" w:lineRule="auto"/>
+              <w:ind w:left="-84"/>
+              <w:rPr>
+                <w:rFonts w:ascii="Times New Roman" w:eastAsia="Times New Roman" w:hAnsi="Times New Roman" w:cs="Times New Roman"/>
+                <w:sz w:val="24"/>
+                <w:szCs w:val="24"/>
+                <w:lang w:eastAsia="ru-RU"/>
+              </w:rPr>
+            </w:pPr>
+            <w:r>
+              <w:rPr>
+                <w:rFonts w:ascii="Times New Roman" w:eastAsia="Times New Roman" w:hAnsi="Times New Roman" w:cs="Times New Roman"/>
+                <w:color w:val="000000"/>
+                <w:sz w:val="28"/>
+                <w:szCs w:val="28"/>
+                <w:lang w:eastAsia="ru-RU"/>
+              </w:rPr>
+              <w:t>Проверил: преподаватель </w:t>
+            </w:r>
+          </w:p>
+        </w:tc>
+        <w:tc>
+          <w:tcPr>
+            <w:tcW w:w="0" w:type="auto"/>
+            <w:tcMar>
+              <w:top w:w="80" w:type="dxa"/>
+              <w:left w:w="80" w:type="dxa"/>
+              <w:bottom w:w="80" w:type="dxa"/>
+              <w:right w:w="80" w:type="dxa"/>
+            </w:tcMar>
+            <w:hideMark/>
+          </w:tcPr>
+          <w:p>
+            <w:pPr>
+              <w:shd w:val="clear" w:color="auto" w:fill="FFFFFF"/>
+              <w:spacing w:after="0" w:line="240" w:lineRule="auto"/>
+              <w:ind w:left="-84" w:right="-80"/>
+              <w:jc w:val="right"/>
+              <w:rPr>
+                <w:rFonts w:ascii="Times New Roman" w:eastAsia="Times New Roman" w:hAnsi="Times New Roman" w:cs="Times New Roman"/>
+                <w:sz w:val="24"/>
+                <w:szCs w:val="24"/>
+                <w:lang w:eastAsia="ru-RU"/>
+              </w:rPr>
+            </w:pPr>
+            <w:r>
+              <w:rPr>
+                <w:rFonts w:ascii="Times New Roman" w:eastAsia="Times New Roman" w:hAnsi="Times New Roman" w:cs="Times New Roman"/>
+                <w:color w:val="000000"/>
+                <w:sz w:val="28"/>
+                <w:szCs w:val="28"/>
+                <w:lang w:eastAsia="ru-RU"/>
+              </w:rPr>
+              <w:t>Иерусалимов И.Д.</w:t>
+            </w:r>
+          </w:p>
+        </w:tc>
+        <w:tc>
+          <w:tcPr>
+            <w:tcW w:w="0" w:type="auto"/>
+            <w:vAlign w:val="center"/>
+            <w:hideMark/>
+          </w:tcPr>
+          <w:p>
+            <w:pPr>
+              <w:spacing w:after="0" w:line="240" w:lineRule="auto"/>
+              <w:rPr>
+                <w:rFonts w:ascii="Times New Roman" w:eastAsia="Times New Roman" w:hAnsi="Times New Roman" w:cs="Times New Roman"/>
+                <w:sz w:val="20"/>
+                <w:szCs w:val="20"/>
+                <w:lang w:eastAsia="ru-RU"/>
+              </w:rPr>
+            </w:pPr>
+          </w:p>
+        </w:tc>
+      </w:tr>
+      <w:tr>
+        <w:trPr>
+          <w:trHeight w:val="328"/>
+          <w:jc w:val="center"/>
+        </w:trPr>
+        <w:tc>
+          <w:tcPr>
+            <w:tcW w:w="0" w:type="auto"/>
+            <w:tcMar>
+              <w:top w:w="80" w:type="dxa"/>
+              <w:left w:w="80" w:type="dxa"/>
+              <w:bottom w:w="80" w:type="dxa"/>
+              <w:right w:w="80" w:type="dxa"/>
+            </w:tcMar>
+            <w:hideMark/>
+          </w:tcPr>
+          <w:p>
+            <w:pPr>
+              <w:spacing w:after="0" w:line="240" w:lineRule="auto"/>
+              <w:rPr>
+                <w:rFonts w:ascii="Times New Roman" w:eastAsia="Times New Roman" w:hAnsi="Times New Roman" w:cs="Times New Roman"/>
+                <w:sz w:val="24"/>
+                <w:szCs w:val="24"/>
+                <w:lang w:eastAsia="ru-RU"/>
+              </w:rPr>
+            </w:pPr>
+          </w:p>
+        </w:tc>
+        <w:tc>
+          <w:tcPr>
+            <w:tcW w:w="0" w:type="auto"/>
+            <w:tcMar>
+              <w:top w:w="80" w:type="dxa"/>
+              <w:left w:w="80" w:type="dxa"/>
+              <w:bottom w:w="80" w:type="dxa"/>
+              <w:right w:w="80" w:type="dxa"/>
+            </w:tcMar>
+            <w:hideMark/>
+          </w:tcPr>
+          <w:p>
+            <w:pPr>
+              <w:shd w:val="clear" w:color="auto" w:fill="FFFFFF"/>
+              <w:spacing w:after="0" w:line="240" w:lineRule="auto"/>
+              <w:ind w:left="-84" w:right="-80"/>
+              <w:jc w:val="right"/>
+              <w:rPr>
+                <w:rFonts w:ascii="Times New Roman" w:eastAsia="Times New Roman" w:hAnsi="Times New Roman" w:cs="Times New Roman"/>
+                <w:sz w:val="24"/>
+                <w:szCs w:val="24"/>
+                <w:lang w:eastAsia="ru-RU"/>
+              </w:rPr>
+            </w:pPr>
+          </w:p>
+        </w:tc>
+        <w:tc>
+          <w:tcPr>
+            <w:tcW w:w="0" w:type="auto"/>
+            <w:vAlign w:val="center"/>
+            <w:hideMark/>
+          </w:tcPr>
+          <w:p>
+            <w:pPr>
+              <w:spacing w:after="0" w:line="240" w:lineRule="auto"/>
+              <w:rPr>
+                <w:rFonts w:ascii="Times New Roman" w:eastAsia="Times New Roman" w:hAnsi="Times New Roman" w:cs="Times New Roman"/>
+                <w:sz w:val="20"/>
+                <w:szCs w:val="20"/>
+                <w:lang w:eastAsia="ru-RU"/>
+              </w:rPr>
+            </w:pPr>
+          </w:p>
+        </w:tc>
+      </w:tr>
+      <w:tr>
+        <w:trPr>
+          <w:trHeight w:val="328"/>
+          <w:jc w:val="center"/>
+        </w:trPr>
+        <w:tc>
+          <w:tcPr>
+            <w:tcW w:w="0" w:type="auto"/>
+            <w:tcMar>
+              <w:top w:w="80" w:type="dxa"/>
+              <w:left w:w="80" w:type="dxa"/>
+              <w:bottom w:w="80" w:type="dxa"/>
+              <w:right w:w="80" w:type="dxa"/>
+            </w:tcMar>
+            <w:hideMark/>
+          </w:tcPr>
+          <w:p>
+            <w:pPr>
+              <w:spacing w:after="0" w:line="240" w:lineRule="auto"/>
+              <w:rPr>
+                <w:rFonts w:ascii="Times New Roman" w:eastAsia="Times New Roman" w:hAnsi="Times New Roman" w:cs="Times New Roman"/>
+                <w:sz w:val="24"/>
+                <w:szCs w:val="24"/>
+                <w:lang w:eastAsia="ru-RU"/>
+              </w:rPr>
+            </w:pPr>
+          </w:p>
+        </w:tc>
+        <w:tc>
+          <w:tcPr>
+            <w:tcW w:w="0" w:type="auto"/>
+            <w:tcMar>
+              <w:top w:w="80" w:type="dxa"/>
+              <w:left w:w="80" w:type="dxa"/>
+              <w:bottom w:w="80" w:type="dxa"/>
+              <w:right w:w="80" w:type="dxa"/>
+            </w:tcMar>
+            <w:hideMark/>
+          </w:tcPr>
+          <w:p>
+            <w:pPr>
+              <w:shd w:val="clear" w:color="auto" w:fill="FFFFFF"/>
+              <w:spacing w:after="0" w:line="240" w:lineRule="auto"/>
+              <w:ind w:left="-84" w:right="-80"/>
+              <w:jc w:val="right"/>
+              <w:rPr>
+                <w:rFonts w:ascii="Times New Roman" w:eastAsia="Times New Roman" w:hAnsi="Times New Roman" w:cs="Times New Roman"/>
+                <w:sz w:val="24"/>
+                <w:szCs w:val="24"/>
+                <w:lang w:eastAsia="ru-RU"/>
+              </w:rPr>
+            </w:pPr>
+          </w:p>
+        </w:tc>
+        <w:tc>
+          <w:tcPr>
+            <w:tcW w:w="0" w:type="auto"/>
+            <w:vAlign w:val="center"/>
+            <w:hideMark/>
+          </w:tcPr>
+          <w:p>
+            <w:pPr>
+              <w:spacing w:after="0" w:line="240" w:lineRule="auto"/>
+              <w:rPr>
+                <w:rFonts w:ascii="Times New Roman" w:eastAsia="Times New Roman" w:hAnsi="Times New Roman" w:cs="Times New Roman"/>
+                <w:sz w:val="20"/>
+                <w:szCs w:val="20"/>
+                <w:lang w:eastAsia="ru-RU"/>
+              </w:rPr>
+            </w:pPr>
+          </w:p>
+        </w:tc>
+      </w:tr>
+    </w:tbl>
+    <w:p>
+      <w:pPr>
+        <w:shd w:val="clear" w:color="auto" w:fill="FFFFFF"/>
+        <w:spacing w:after="0" w:line="240" w:lineRule="auto"/>
+        <w:rPr>
+          <w:rFonts w:ascii="Times New Roman" w:eastAsia="Times New Roman" w:hAnsi="Times New Roman" w:cs="Times New Roman"/>
+          <w:sz w:val="24"/>
+          <w:szCs w:val="24"/>
+          <w:lang w:eastAsia="ru-RU"/>
+        </w:rPr>
+      </w:pPr>
+    </w:p>
+    <w:p>
+      <w:pPr>
+        <w:shd w:val="clear" w:color="auto" w:fill="FFFFFF"/>
+        <w:spacing w:after="0" w:line="240" w:lineRule="auto"/>
+        <w:rPr>
+          <w:rFonts w:ascii="Times New Roman" w:eastAsia="Times New Roman" w:hAnsi="Times New Roman" w:cs="Times New Roman"/>
+          <w:sz w:val="24"/>
+          <w:szCs w:val="24"/>
+          <w:lang w:eastAsia="ru-RU"/>
+        </w:rPr>
+      </w:pPr>
+      <w:r>
+        <w:rPr>
+          <w:rFonts w:ascii="Times New Roman" w:eastAsia="Times New Roman" w:hAnsi="Times New Roman" w:cs="Times New Roman"/>
+          <w:color w:val="000000"/>
+          <w:sz w:val="28"/>
+          <w:szCs w:val="28"/>
+          <w:lang w:eastAsia="ru-RU"/>
+        </w:rPr>
+        <w:t>Практическая работа выполнена «</w:t>
+      </w:r>
+      <w:r>
+        <w:rPr>
+          <w:rFonts w:ascii="Times New Roman" w:eastAsia="Times New Roman" w:hAnsi="Times New Roman" w:cs="Times New Roman"/>
+          <w:color w:val="000000"/>
+          <w:sz w:val="28"/>
+          <w:szCs w:val="28"/>
+          <w:u w:val="single"/>
+          <w:lang w:eastAsia="ru-RU"/>
+        </w:rPr>
+        <w:t xml:space="preserve">     </w:t>
+      </w:r>
+      <w:r>
+        <w:rPr>
+          <w:rFonts w:ascii="Times New Roman" w:eastAsia="Times New Roman" w:hAnsi="Times New Roman" w:cs="Times New Roman"/>
+          <w:color w:val="000000"/>
+          <w:sz w:val="28"/>
+          <w:szCs w:val="28"/>
+          <w:lang w:eastAsia="ru-RU"/>
+        </w:rPr>
+        <w:t xml:space="preserve">» </w:t>
+      </w:r>
+      <w:r>
+        <w:rPr>
+          <w:rFonts w:ascii="Times New Roman" w:eastAsia="Times New Roman" w:hAnsi="Times New Roman" w:cs="Times New Roman"/>
+          <w:color w:val="000000"/>
+          <w:sz w:val="28"/>
+          <w:szCs w:val="28"/>
+          <w:u w:val="single"/>
+          <w:lang w:eastAsia="ru-RU"/>
+        </w:rPr>
+        <w:t>                         </w:t>
+      </w:r>
+      <w:r>
+        <w:rPr>
+          <w:rFonts w:ascii="Times New Roman" w:eastAsia="Times New Roman" w:hAnsi="Times New Roman" w:cs="Times New Roman"/>
+          <w:color w:val="000000"/>
+          <w:sz w:val="28"/>
+          <w:szCs w:val="28"/>
+          <w:lang w:eastAsia="ru-RU"/>
+        </w:rPr>
+        <w:t> 2025 г.</w:t>
+      </w:r>
+    </w:p>
+    <w:p>
+      <w:pPr>
+        <w:shd w:val="clear" w:color="auto" w:fill="FFFFFF"/>
+        <w:spacing w:after="0" w:line="240" w:lineRule="auto"/>
+        <w:jc w:val="right"/>
+        <w:rPr>
+          <w:rFonts w:ascii="Times New Roman" w:eastAsia="Times New Roman" w:hAnsi="Times New Roman" w:cs="Times New Roman"/>
+          <w:sz w:val="24"/>
+          <w:szCs w:val="24"/>
+          <w:lang w:eastAsia="ru-RU"/>
+        </w:rPr>
+      </w:pPr>
+      <w:r>
+        <w:rPr>
+          <w:rFonts w:ascii="Times New Roman" w:eastAsia="Times New Roman" w:hAnsi="Times New Roman" w:cs="Times New Roman"/>
+          <w:color w:val="000000"/>
+          <w:sz w:val="20"/>
+          <w:szCs w:val="20"/>
+          <w:lang w:eastAsia="ru-RU"/>
+        </w:rPr>
+        <w:t>(подпись студента)</w:t>
+      </w:r>
+    </w:p>
+    <w:p>
+      <w:pPr>
+        <w:shd w:val="clear" w:color="auto" w:fill="FFFFFF"/>
+        <w:spacing w:after="0" w:line="240" w:lineRule="auto"/>
+        <w:rPr>
+          <w:rFonts w:ascii="Times New Roman" w:eastAsia="Times New Roman" w:hAnsi="Times New Roman" w:cs="Times New Roman"/>
+          <w:sz w:val="24"/>
+          <w:szCs w:val="24"/>
+          <w:lang w:eastAsia="ru-RU"/>
+        </w:rPr>
+      </w:pPr>
+    </w:p>
+    <w:p>
+      <w:pPr>
+        <w:shd w:val="clear" w:color="auto" w:fill="FFFFFF"/>
+        <w:spacing w:after="0" w:line="240" w:lineRule="auto"/>
+        <w:rPr>
+          <w:rFonts w:ascii="Times New Roman" w:eastAsia="Times New Roman" w:hAnsi="Times New Roman" w:cs="Times New Roman"/>
+          <w:sz w:val="24"/>
+          <w:szCs w:val="24"/>
+          <w:lang w:eastAsia="ru-RU"/>
+        </w:rPr>
+      </w:pPr>
+      <w:r>
+        <w:rPr>
+          <w:rFonts w:ascii="Times New Roman" w:eastAsia="Times New Roman" w:hAnsi="Times New Roman" w:cs="Times New Roman"/>
+          <w:color w:val="000000"/>
+          <w:sz w:val="28"/>
+          <w:szCs w:val="28"/>
+          <w:lang w:eastAsia="ru-RU"/>
+        </w:rPr>
+        <w:t>Зачтено «</w:t>
+      </w:r>
+      <w:r>
+        <w:rPr>
+          <w:rFonts w:ascii="Times New Roman" w:eastAsia="Times New Roman" w:hAnsi="Times New Roman" w:cs="Times New Roman"/>
+          <w:color w:val="000000"/>
+          <w:sz w:val="28"/>
+          <w:szCs w:val="28"/>
+          <w:u w:val="single"/>
+          <w:lang w:eastAsia="ru-RU"/>
+        </w:rPr>
+        <w:t xml:space="preserve">     </w:t>
+      </w:r>
+      <w:r>
+        <w:rPr>
+          <w:rFonts w:ascii="Times New Roman" w:eastAsia="Times New Roman" w:hAnsi="Times New Roman" w:cs="Times New Roman"/>
+          <w:color w:val="000000"/>
+          <w:sz w:val="28"/>
+          <w:szCs w:val="28"/>
+          <w:lang w:eastAsia="ru-RU"/>
+        </w:rPr>
+        <w:t xml:space="preserve">» </w:t>
+      </w:r>
+      <w:r>
+        <w:rPr>
+          <w:rFonts w:ascii="Times New Roman" w:eastAsia="Times New Roman" w:hAnsi="Times New Roman" w:cs="Times New Roman"/>
+          <w:color w:val="000000"/>
+          <w:sz w:val="28"/>
+          <w:szCs w:val="28"/>
+          <w:u w:val="single"/>
+          <w:lang w:eastAsia="ru-RU"/>
+        </w:rPr>
+        <w:t>                         </w:t>
+      </w:r>
+      <w:r>
+        <w:rPr>
+          <w:rFonts w:ascii="Times New Roman" w:eastAsia="Times New Roman" w:hAnsi="Times New Roman" w:cs="Times New Roman"/>
+          <w:color w:val="000000"/>
+          <w:sz w:val="28"/>
+          <w:szCs w:val="28"/>
+          <w:lang w:eastAsia="ru-RU"/>
+        </w:rPr>
+        <w:t> 2025 г.</w:t>
+      </w:r>
+    </w:p>
+    <w:p>
+      <w:pPr>
+        <w:shd w:val="clear" w:color="auto" w:fill="FFFFFF"/>
+        <w:spacing w:after="0" w:line="240" w:lineRule="auto"/>
+        <w:jc w:val="right"/>
+        <w:rPr>
+          <w:rFonts w:ascii="Times New Roman" w:eastAsia="Times New Roman" w:hAnsi="Times New Roman" w:cs="Times New Roman"/>
+          <w:sz w:val="24"/>
+          <w:szCs w:val="24"/>
+          <w:lang w:eastAsia="ru-RU"/>
+        </w:rPr>
+      </w:pPr>
+      <w:r>
+        <w:rPr>
+          <w:rFonts w:ascii="Times New Roman" w:eastAsia="Times New Roman" w:hAnsi="Times New Roman" w:cs="Times New Roman"/>
+          <w:color w:val="000000"/>
+          <w:sz w:val="20"/>
+          <w:szCs w:val="20"/>
+          <w:lang w:eastAsia="ru-RU"/>
+        </w:rPr>
+        <w:t>(подпись преподавателя)</w:t>
+      </w:r>
+    </w:p>
+    <w:p>
+      <w:pPr>
+        <w:tabs>
+          <w:tab w:val="center" w:pos="4677"/>
+          <w:tab w:val="right" w:pos="9355"/>
+        </w:tabs>
+        <w:spacing w:after="0" w:line="240" w:lineRule="auto"/>
+        <w:jc w:val="center"/>
+        <w:rPr>
+          <w:rFonts w:ascii="Times New Roman" w:eastAsia="Aptos" w:hAnsi="Times New Roman" w:cs="Times New Roman"/>
+          <w:kern w:val="2"/>
+          <w:sz w:val="28"/>
+          <w:szCs w:val="28"/>
+          <w14:ligatures w14:val="standardContextual"/>
+        </w:rPr>
+      </w:pPr>
+    </w:p>
+    <w:p>
+      <w:pPr>
+        <w:tabs>
+          <w:tab w:val="center" w:pos="4677"/>
+          <w:tab w:val="right" w:pos="9355"/>
+        </w:tabs>
+        <w:spacing w:after="0" w:line="240" w:lineRule="auto"/>
+        <w:jc w:val="center"/>
+        <w:rPr>
+          <w:rFonts w:ascii="Times New Roman" w:eastAsia="Aptos" w:hAnsi="Times New Roman" w:cs="Times New Roman"/>
+          <w:kern w:val="2"/>
+          <w:sz w:val="28"/>
+          <w:szCs w:val="28"/>
+          <w14:ligatures w14:val="standardContextual"/>
+        </w:rPr>
+      </w:pPr>
+    </w:p>
+    <w:p>
+      <w:pPr>
+        <w:tabs>
+          <w:tab w:val="center" w:pos="4677"/>
+          <w:tab w:val="right" w:pos="9355"/>
+        </w:tabs>
+        <w:spacing w:after="0" w:line="240" w:lineRule="auto"/>
+        <w:jc w:val="center"/>
+        <w:rPr>
+          <w:rFonts w:ascii="Times New Roman" w:eastAsia="Aptos" w:hAnsi="Times New Roman" w:cs="Times New Roman"/>
+          <w:kern w:val="2"/>
+          <w:sz w:val="28"/>
+          <w:szCs w:val="28"/>
+          <w14:ligatures w14:val="standardContextual"/>
+        </w:rPr>
+      </w:pPr>
+    </w:p>
+    <w:p>
+      <w:pPr>
+        <w:tabs>
+          <w:tab w:val="center" w:pos="4677"/>
+          <w:tab w:val="right" w:pos="9355"/>
+        </w:tabs>
+        <w:spacing w:after="0" w:line="240" w:lineRule="auto"/>
+        <w:jc w:val="center"/>
+        <w:rPr>
+          <w:rFonts w:ascii="Times New Roman" w:eastAsia="Aptos" w:hAnsi="Times New Roman" w:cs="Times New Roman"/>
+          <w:kern w:val="2"/>
+          <w:sz w:val="28"/>
+          <w:szCs w:val="28"/>
+          <w14:ligatures w14:val="standardContextual"/>
+        </w:rPr>
+      </w:pPr>
+    </w:p>
+    <w:p>
+      <w:pPr>
+        <w:tabs>
+          <w:tab w:val="center" w:pos="4677"/>
+          <w:tab w:val="right" w:pos="9355"/>
+        </w:tabs>
+        <w:spacing w:after="0" w:line="240" w:lineRule="auto"/>
+        <w:jc w:val="center"/>
+        <w:rPr>
+          <w:rFonts w:ascii="Times New Roman" w:eastAsia="Aptos" w:hAnsi="Times New Roman" w:cs="Times New Roman"/>
+          <w:kern w:val="2"/>
+          <w:sz w:val="28"/>
+          <w:szCs w:val="28"/>
+          <w14:ligatures w14:val="standardContextual"/>
+        </w:rPr>
+      </w:pPr>
+    </w:p>
+    <w:p>
+      <w:pPr>
+        <w:tabs>
+          <w:tab w:val="center" w:pos="4677"/>
+          <w:tab w:val="right" w:pos="9355"/>
+        </w:tabs>
+        <w:spacing w:after="0" w:line="240" w:lineRule="auto"/>
+        <w:jc w:val="center"/>
+        <w:rPr>
+          <w:rFonts w:ascii="Times New Roman" w:eastAsia="Aptos" w:hAnsi="Times New Roman" w:cs="Times New Roman"/>
+          <w:kern w:val="2"/>
+          <w:sz w:val="28"/>
+          <w:szCs w:val="28"/>
+          <w14:ligatures w14:val="standardContextual"/>
+        </w:rPr>
+      </w:pPr>
+    </w:p>
+    <w:p>
+      <w:pPr>
+        <w:tabs>
+          <w:tab w:val="center" w:pos="4677"/>
+          <w:tab w:val="right" w:pos="9355"/>
+        </w:tabs>
+        <w:spacing w:after="0" w:line="240" w:lineRule="auto"/>
+        <w:jc w:val="center"/>
+        <w:rPr>
+          <w:rFonts w:ascii="Times New Roman" w:eastAsia="Aptos" w:hAnsi="Times New Roman" w:cs="Times New Roman"/>
+          <w:kern w:val="2"/>
+          <w:sz w:val="28"/>
+          <w:szCs w:val="28"/>
+          <w14:ligatures w14:val="standardContextual"/>
+        </w:rPr>
+      </w:pPr>
+      <w:r>
+        <w:rPr>
+          <w:rFonts w:ascii="Times New Roman" w:eastAsia="Aptos" w:hAnsi="Times New Roman" w:cs="Times New Roman"/>
+          <w:kern w:val="2"/>
+          <w:sz w:val="28"/>
+          <w:szCs w:val="28"/>
+          <w14:ligatures w14:val="standardContextual"/>
+        </w:rPr>
+        <w:t>Москва 2025</w:t>
+      </w:r>
+    </w:p>
     <w:p>
       <w:pPr>
         <w:spacing w:after="0" w:line="360" w:lineRule="auto"/>
@@ -17,77 +1256,11 @@
         <w:rPr>
           <w:rFonts w:ascii="Times New Roman" w:hAnsi="Times New Roman" w:cs="Times New Roman"/>
           <w:b/>
-          <w:noProof/>
-          <w:sz w:val="28"/>
-          <w:szCs w:val="28"/>
-        </w:rPr>
-        <w:drawing>
-          <wp:inline distT="0" distB="0" distL="0" distR="0" wp14:anchorId="7DF74079" wp14:editId="39EBB9CD">
-            <wp:extent cx="4060190" cy="9246235"/>
-            <wp:effectExtent l="0" t="0" r="0" b="0"/>
-            <wp:docPr id="53217801" name="Рисунок 1"/>
-            <wp:cNvGraphicFramePr>
-              <a:graphicFrameLocks xmlns:a="http://schemas.openxmlformats.org/drawingml/2006/main" noChangeAspect="1"/>
-            </wp:cNvGraphicFramePr>
-            <a:graphic xmlns:a="http://schemas.openxmlformats.org/drawingml/2006/main">
-              <a:graphicData uri="http://schemas.openxmlformats.org/drawingml/2006/picture">
-                <pic:pic xmlns:pic="http://schemas.openxmlformats.org/drawingml/2006/picture">
-                  <pic:nvPicPr>
-                    <pic:cNvPr id="0" name="Picture 1"/>
-                    <pic:cNvPicPr>
-                      <a:picLocks noChangeAspect="1" noChangeArrowheads="1"/>
-                    </pic:cNvPicPr>
-                  </pic:nvPicPr>
-                  <pic:blipFill>
-                    <a:blip r:embed="rId5">
-                      <a:extLst>
-                        <a:ext uri="{28A0092B-C50C-407E-A947-70E740481C1C}">
-                          <a14:useLocalDpi xmlns:a14="http://schemas.microsoft.com/office/drawing/2010/main" val="0"/>
-                        </a:ext>
-                      </a:extLst>
-                    </a:blip>
-                    <a:srcRect/>
-                    <a:stretch>
-                      <a:fillRect/>
-                    </a:stretch>
-                  </pic:blipFill>
-                  <pic:spPr bwMode="auto">
-                    <a:xfrm>
-                      <a:off x="0" y="0"/>
-                      <a:ext cx="4060190" cy="9246235"/>
-                    </a:xfrm>
-                    <a:prstGeom prst="rect">
-                      <a:avLst/>
-                    </a:prstGeom>
-                    <a:noFill/>
-                    <a:ln>
-                      <a:noFill/>
-                    </a:ln>
-                  </pic:spPr>
-                </pic:pic>
-              </a:graphicData>
-            </a:graphic>
-          </wp:inline>
-        </w:drawing>
-      </w:r>
-      <w:r>
-        <w:rPr>
-          <w:rFonts w:ascii="Times New Roman" w:hAnsi="Times New Roman" w:cs="Times New Roman"/>
-          <w:b/>
-          <w:sz w:val="28"/>
-          <w:szCs w:val="28"/>
-        </w:rPr>
-        <w:t xml:space="preserve">Цели </w:t>
-      </w:r>
-      <w:r>
-        <w:rPr>
-          <w:rFonts w:ascii="Times New Roman" w:hAnsi="Times New Roman" w:cs="Times New Roman"/>
-          <w:b/>
           <w:sz w:val="28"/>
           <w:szCs w:val="28"/>
         </w:rPr>
         <w:lastRenderedPageBreak/>
-        <w:t>практической работы</w:t>
+        <w:t>Цели практической работы</w:t>
       </w:r>
       <w:r>
         <w:rPr>
@@ -245,25 +1418,7 @@
           <w:sz w:val="28"/>
           <w:szCs w:val="28"/>
         </w:rPr>
-        <w:t xml:space="preserve">Создать </w:t>
-      </w:r>
-      <w:proofErr w:type="spellStart"/>
-      <w:r>
-        <w:rPr>
-          <w:rFonts w:ascii="Times New Roman" w:hAnsi="Times New Roman" w:cs="Times New Roman"/>
-          <w:sz w:val="28"/>
-          <w:szCs w:val="28"/>
-        </w:rPr>
-        <w:t>префаб</w:t>
-      </w:r>
-      <w:proofErr w:type="spellEnd"/>
-      <w:r>
-        <w:rPr>
-          <w:rFonts w:ascii="Times New Roman" w:hAnsi="Times New Roman" w:cs="Times New Roman"/>
-          <w:sz w:val="28"/>
-          <w:szCs w:val="28"/>
-        </w:rPr>
-        <w:t xml:space="preserve"> объекта;</w:t>
+        <w:t>Создать префаб объекта;</w:t>
       </w:r>
     </w:p>
     <w:p>
@@ -436,25 +1591,7 @@
           <w:sz w:val="28"/>
           <w:szCs w:val="28"/>
         </w:rPr>
-        <w:t xml:space="preserve">и его </w:t>
-      </w:r>
-      <w:proofErr w:type="spellStart"/>
-      <w:r>
-        <w:rPr>
-          <w:rFonts w:ascii="Times New Roman" w:hAnsi="Times New Roman" w:cs="Times New Roman"/>
-          <w:sz w:val="28"/>
-          <w:szCs w:val="28"/>
-        </w:rPr>
-        <w:t>префаб</w:t>
-      </w:r>
-      <w:proofErr w:type="spellEnd"/>
-      <w:r>
-        <w:rPr>
-          <w:rFonts w:ascii="Times New Roman" w:hAnsi="Times New Roman" w:cs="Times New Roman"/>
-          <w:sz w:val="28"/>
-          <w:szCs w:val="28"/>
-        </w:rPr>
-        <w:t xml:space="preserve">. </w:t>
+        <w:t xml:space="preserve">и его префаб. </w:t>
       </w:r>
     </w:p>
     <w:p>
@@ -882,25 +2019,7 @@
           <w:sz w:val="28"/>
           <w:szCs w:val="28"/>
         </w:rPr>
-        <w:t xml:space="preserve">вставлен ранее созданный </w:t>
-      </w:r>
-      <w:proofErr w:type="spellStart"/>
-      <w:r>
-        <w:rPr>
-          <w:rFonts w:ascii="Times New Roman" w:hAnsi="Times New Roman" w:cs="Times New Roman"/>
-          <w:sz w:val="28"/>
-          <w:szCs w:val="28"/>
-        </w:rPr>
-        <w:t>префаб</w:t>
-      </w:r>
-      <w:proofErr w:type="spellEnd"/>
-      <w:r>
-        <w:rPr>
-          <w:rFonts w:ascii="Times New Roman" w:hAnsi="Times New Roman" w:cs="Times New Roman"/>
-          <w:sz w:val="28"/>
-          <w:szCs w:val="28"/>
-        </w:rPr>
-        <w:t xml:space="preserve">, а в поле </w:t>
+        <w:t xml:space="preserve">вставлен ранее созданный префаб, а в поле </w:t>
       </w:r>
       <w:r>
         <w:rPr>
@@ -1531,7 +2650,7 @@
                     </pic:cNvPicPr>
                   </pic:nvPicPr>
                   <pic:blipFill rotWithShape="1">
-                    <a:blip r:embed="rId5">
+                    <a:blip r:embed="rId9">
                       <a:extLst>
                         <a:ext uri="{28A0092B-C50C-407E-A947-70E740481C1C}">
                           <a14:useLocalDpi xmlns:a14="http://schemas.microsoft.com/office/drawing/2010/main" val="0"/>

</xml_diff>